<commit_message>
edited CV for Aus Employer
</commit_message>
<xml_diff>
--- a/files/CV_Rohan_Chhetry.docx
+++ b/files/CV_Rohan_Chhetry.docx
@@ -8,6 +8,9 @@
       </w:pPr>
       <w:r>
         <w:t>Rohan</w:t>
+      </w:r>
+      <w:r>
+        <w:t xml:space="preserve"> (Ron)</w:t>
       </w:r>
       <w:r>
         <w:rPr>
@@ -184,7 +187,15 @@
         <w:spacing w:before="90"/>
       </w:pPr>
       <w:r>
-        <w:t>Final-year Master of Data Science student with 2 years of experience in data engineering and software development. Proven ability in building Python-based ETL pipelines, deploying serverless tools on AWS, and creating insightful reports with Power BI/Tableau. Combines technical expertise with a strong foundation in system requirements gathering, solution design, and problem-solving. Eager to secure a graduate role as an ICT Business Analyst, Systems Analyst, or Software Engineer to drive key business and technological outcomes.</w:t>
+        <w:t xml:space="preserve">A data engineering professional with two years of comprehensive experience in software development and designing and implementing robust data solutions. I possess a proven ability to build scalable, Python-based ETL pipelines and deploy serverless tools on cloud platforms like AWS, with skills readily transferable to Azure environments. My expertise in data warehousing with Snowflake is directly applicable to modern data </w:t>
+      </w:r>
+      <w:proofErr w:type="spellStart"/>
+      <w:r>
+        <w:t>lakehouse</w:t>
+      </w:r>
+      <w:proofErr w:type="spellEnd"/>
+      <w:r>
+        <w:t xml:space="preserve"> platforms like Databricks. Eager to apply my skills in data architecture, problem-solving, and solution design to a challenging Data Engineer role, contributing to key technological and business outcomes</w:t>
       </w:r>
     </w:p>
     <w:p>
@@ -225,13 +236,13 @@
         <w:t>Cloud &amp; Data Platforms:</w:t>
       </w:r>
       <w:r>
-        <w:t xml:space="preserve"> AWS (Management Console</w:t>
-      </w:r>
-      <w:r>
-        <w:t>),</w:t>
-      </w:r>
-      <w:r>
-        <w:t xml:space="preserve"> Snowflake </w:t>
+        <w:t xml:space="preserve"> </w:t>
+      </w:r>
+      <w:r>
+        <w:t>AWS (Management Console), Snowflake (Experience is directly transferable to Azure, Databricks, and Delta Lake environments)</w:t>
+      </w:r>
+      <w:r>
+        <w:t xml:space="preserve"> </w:t>
       </w:r>
     </w:p>
     <w:p>
@@ -251,13 +262,24 @@
         <w:t>Programming &amp; Databases:</w:t>
       </w:r>
       <w:r>
-        <w:t xml:space="preserve"> </w:t>
-      </w:r>
-      <w:r>
-        <w:t>Python,</w:t>
-      </w:r>
-      <w:r>
-        <w:t xml:space="preserve"> SQL </w:t>
+        <w:t xml:space="preserve"> Python,</w:t>
+      </w:r>
+      <w:r>
+        <w:t xml:space="preserve"> </w:t>
+      </w:r>
+      <w:proofErr w:type="spellStart"/>
+      <w:r>
+        <w:t>PySpark</w:t>
+      </w:r>
+      <w:proofErr w:type="spellEnd"/>
+      <w:r>
+        <w:t>,</w:t>
+      </w:r>
+      <w:r>
+        <w:t xml:space="preserve"> SQL</w:t>
+      </w:r>
+      <w:r>
+        <w:t>, T-SQL</w:t>
       </w:r>
     </w:p>
     <w:p>
@@ -294,10 +316,18 @@
           <w:b/>
           <w:bCs/>
         </w:rPr>
-        <w:t>AI/ML Concepts:</w:t>
-      </w:r>
-      <w:r>
-        <w:t xml:space="preserve"> Machine Learning, Deep Learning, Computer Vision, Natural Language Processing </w:t>
+        <w:t>CI/CD &amp; DevOps:</w:t>
+      </w:r>
+      <w:r>
+        <w:t xml:space="preserve"> Git, GitHub, Jira, SCRUM, Infrastructure as Code (</w:t>
+      </w:r>
+      <w:proofErr w:type="spellStart"/>
+      <w:r>
+        <w:t>IaC</w:t>
+      </w:r>
+      <w:proofErr w:type="spellEnd"/>
+      <w:r>
+        <w:t>) principles</w:t>
       </w:r>
     </w:p>
     <w:p>
@@ -314,634 +344,14 @@
           <w:b/>
           <w:bCs/>
         </w:rPr>
-        <w:t>Development Tools &amp; Methodologies:</w:t>
-      </w:r>
-      <w:r>
-        <w:t xml:space="preserve"> Git, </w:t>
-      </w:r>
-      <w:r>
-        <w:t>GitHub</w:t>
-      </w:r>
-      <w:r>
-        <w:t xml:space="preserve">, Jira, SCRUM, Risk Analysis </w:t>
-      </w:r>
-    </w:p>
-    <w:p>
-      <w:pPr>
-        <w:pStyle w:val="BodyText"/>
-        <w:spacing w:before="90"/>
-      </w:pPr>
-    </w:p>
-    <w:p>
-      <w:pPr>
-        <w:pStyle w:val="Heading1"/>
-        <w:ind w:left="0"/>
-        <w:rPr>
-          <w:spacing w:val="-2"/>
-        </w:rPr>
-      </w:pPr>
-      <w:r>
-        <w:rPr>
-          <w:spacing w:val="-2"/>
-        </w:rPr>
-        <w:t>Education</w:t>
-      </w:r>
-    </w:p>
-    <w:p>
-      <w:pPr>
-        <w:pStyle w:val="Heading1"/>
-        <w:rPr>
-          <w:u w:val="none"/>
-        </w:rPr>
-      </w:pPr>
-    </w:p>
-    <w:p>
-      <w:pPr>
-        <w:tabs>
-          <w:tab w:val="left" w:pos="7990"/>
-        </w:tabs>
-        <w:ind w:left="180" w:hanging="15"/>
-        <w:rPr>
-          <w:sz w:val="18"/>
-        </w:rPr>
-      </w:pPr>
-      <w:r>
-        <w:rPr>
-          <w:rFonts w:ascii="Arial"/>
-          <w:b/>
-        </w:rPr>
-        <w:t>Master</w:t>
-      </w:r>
-      <w:r>
-        <w:rPr>
-          <w:rFonts w:ascii="Arial"/>
-          <w:b/>
-          <w:spacing w:val="-8"/>
-        </w:rPr>
-        <w:t xml:space="preserve"> </w:t>
-      </w:r>
-      <w:r>
-        <w:rPr>
-          <w:rFonts w:ascii="Arial"/>
-          <w:b/>
-        </w:rPr>
-        <w:t>of</w:t>
-      </w:r>
-      <w:r>
-        <w:rPr>
-          <w:rFonts w:ascii="Arial"/>
-          <w:b/>
-          <w:spacing w:val="-7"/>
-        </w:rPr>
-        <w:t xml:space="preserve"> </w:t>
-      </w:r>
-      <w:r>
-        <w:rPr>
-          <w:rFonts w:ascii="Arial"/>
-          <w:b/>
-        </w:rPr>
-        <w:t>Data</w:t>
-      </w:r>
-      <w:r>
-        <w:rPr>
-          <w:rFonts w:ascii="Arial"/>
-          <w:b/>
-          <w:spacing w:val="-8"/>
-        </w:rPr>
-        <w:t xml:space="preserve"> </w:t>
-      </w:r>
-      <w:r>
-        <w:rPr>
-          <w:rFonts w:ascii="Arial"/>
-          <w:b/>
-        </w:rPr>
-        <w:t>Science</w:t>
-      </w:r>
-      <w:r>
-        <w:rPr>
-          <w:rFonts w:ascii="Arial"/>
-          <w:b/>
-          <w:spacing w:val="-7"/>
-        </w:rPr>
-        <w:t xml:space="preserve"> </w:t>
-      </w:r>
-      <w:r>
-        <w:rPr>
-          <w:rFonts w:ascii="Arial"/>
-          <w:b/>
-        </w:rPr>
-        <w:t>-</w:t>
-      </w:r>
-      <w:r>
-        <w:rPr>
-          <w:rFonts w:ascii="Arial"/>
-          <w:b/>
-          <w:spacing w:val="-8"/>
-        </w:rPr>
-        <w:t xml:space="preserve"> </w:t>
-      </w:r>
-      <w:r>
-        <w:rPr>
-          <w:rFonts w:ascii="Arial"/>
-          <w:b/>
-        </w:rPr>
-        <w:t>Charles</w:t>
-      </w:r>
-      <w:r>
-        <w:rPr>
-          <w:rFonts w:ascii="Arial"/>
-          <w:b/>
-          <w:spacing w:val="-7"/>
-        </w:rPr>
-        <w:t xml:space="preserve"> </w:t>
-      </w:r>
-      <w:r>
-        <w:rPr>
-          <w:rFonts w:ascii="Arial"/>
-          <w:b/>
-        </w:rPr>
-        <w:t>Darwin</w:t>
-      </w:r>
-      <w:r>
-        <w:rPr>
-          <w:rFonts w:ascii="Arial"/>
-          <w:b/>
-          <w:spacing w:val="-8"/>
-        </w:rPr>
-        <w:t xml:space="preserve"> </w:t>
-      </w:r>
-      <w:r>
-        <w:rPr>
-          <w:rFonts w:ascii="Arial"/>
-          <w:b/>
-        </w:rPr>
-        <w:t>University,</w:t>
-      </w:r>
-      <w:r>
-        <w:rPr>
-          <w:rFonts w:ascii="Arial"/>
-          <w:b/>
-          <w:spacing w:val="-7"/>
-        </w:rPr>
-        <w:t xml:space="preserve"> </w:t>
-      </w:r>
-      <w:r>
-        <w:rPr>
-          <w:rFonts w:ascii="Arial"/>
-          <w:b/>
-          <w:spacing w:val="-2"/>
-        </w:rPr>
-        <w:t>Sydney</w:t>
-      </w:r>
-      <w:r>
-        <w:rPr>
-          <w:rFonts w:ascii="Arial"/>
-          <w:b/>
-        </w:rPr>
-        <w:tab/>
-      </w:r>
-      <w:r>
-        <w:rPr>
-          <w:color w:val="666666"/>
-          <w:sz w:val="18"/>
-        </w:rPr>
-        <w:t>Feb</w:t>
-      </w:r>
-      <w:r>
-        <w:rPr>
-          <w:color w:val="666666"/>
-          <w:spacing w:val="50"/>
-          <w:sz w:val="18"/>
-        </w:rPr>
-        <w:t xml:space="preserve"> </w:t>
-      </w:r>
-      <w:r>
-        <w:rPr>
-          <w:color w:val="666666"/>
-          <w:sz w:val="18"/>
-        </w:rPr>
-        <w:t xml:space="preserve">2024 - Nov 2025 </w:t>
-      </w:r>
-      <w:r>
-        <w:rPr>
-          <w:color w:val="666666"/>
-          <w:spacing w:val="-2"/>
-          <w:sz w:val="18"/>
-        </w:rPr>
-        <w:t>(Expected)</w:t>
-      </w:r>
-    </w:p>
-    <w:p>
-      <w:pPr>
-        <w:pStyle w:val="BodyText"/>
-        <w:numPr>
-          <w:ilvl w:val="0"/>
-          <w:numId w:val="5"/>
-        </w:numPr>
-        <w:spacing w:before="39"/>
-      </w:pPr>
-      <w:r>
-        <w:rPr>
-          <w:b/>
-          <w:bCs/>
-        </w:rPr>
-        <w:t>Key Coursework:</w:t>
-      </w:r>
-      <w:r>
-        <w:t xml:space="preserve"> Data Visualisation, Business Intelligence, Business Analytics, Project Management, Risk Analytics.</w:t>
-      </w:r>
-    </w:p>
-    <w:p>
-      <w:pPr>
-        <w:pStyle w:val="BodyText"/>
-        <w:numPr>
-          <w:ilvl w:val="0"/>
-          <w:numId w:val="5"/>
-        </w:numPr>
-        <w:spacing w:before="39"/>
-      </w:pPr>
-      <w:r>
-        <w:t>Applied analytics principles to case studies, developing frameworks for enterprise systems analysis and data-driven reporting.</w:t>
-      </w:r>
-    </w:p>
-    <w:p>
-      <w:pPr>
-        <w:pStyle w:val="BodyText"/>
-        <w:numPr>
-          <w:ilvl w:val="0"/>
-          <w:numId w:val="5"/>
-        </w:numPr>
-        <w:spacing w:before="39"/>
-      </w:pPr>
-      <w:r>
-        <w:t>Active member of ‘Your Student Voice CDU,’ contributing to student advocacy and university initiatives.</w:t>
-      </w:r>
-    </w:p>
-    <w:p>
-      <w:pPr>
-        <w:pStyle w:val="BodyText"/>
-        <w:spacing w:before="39"/>
-      </w:pPr>
-    </w:p>
-    <w:p>
-      <w:pPr>
-        <w:tabs>
-          <w:tab w:val="left" w:pos="8880"/>
-        </w:tabs>
-        <w:ind w:left="165"/>
-        <w:rPr>
-          <w:sz w:val="18"/>
-        </w:rPr>
-      </w:pPr>
-      <w:r>
-        <w:rPr>
-          <w:rFonts w:ascii="Arial"/>
-          <w:b/>
-        </w:rPr>
-        <w:t>Bachelor</w:t>
-      </w:r>
-      <w:r>
-        <w:rPr>
-          <w:rFonts w:ascii="Arial"/>
-          <w:b/>
-          <w:spacing w:val="-7"/>
-        </w:rPr>
-        <w:t xml:space="preserve"> </w:t>
-      </w:r>
-      <w:r>
-        <w:rPr>
-          <w:rFonts w:ascii="Arial"/>
-          <w:b/>
-        </w:rPr>
-        <w:t>of</w:t>
-      </w:r>
-      <w:r>
-        <w:rPr>
-          <w:rFonts w:ascii="Arial"/>
-          <w:b/>
-          <w:spacing w:val="-7"/>
-        </w:rPr>
-        <w:t xml:space="preserve"> </w:t>
-      </w:r>
-      <w:r>
-        <w:rPr>
-          <w:rFonts w:ascii="Arial"/>
-          <w:b/>
-        </w:rPr>
-        <w:t>Computer</w:t>
-      </w:r>
-      <w:r>
-        <w:rPr>
-          <w:rFonts w:ascii="Arial"/>
-          <w:b/>
-          <w:spacing w:val="-7"/>
-        </w:rPr>
-        <w:t xml:space="preserve"> </w:t>
-      </w:r>
-      <w:r>
-        <w:rPr>
-          <w:rFonts w:ascii="Arial"/>
-          <w:b/>
-        </w:rPr>
-        <w:t>Engineering</w:t>
-      </w:r>
-      <w:r>
-        <w:rPr>
-          <w:rFonts w:ascii="Arial"/>
-          <w:b/>
-          <w:spacing w:val="-7"/>
-        </w:rPr>
-        <w:t xml:space="preserve"> </w:t>
-      </w:r>
-      <w:r>
-        <w:rPr>
-          <w:rFonts w:ascii="Arial"/>
-          <w:b/>
-        </w:rPr>
-        <w:t>-</w:t>
-      </w:r>
-      <w:r>
-        <w:rPr>
-          <w:rFonts w:ascii="Arial"/>
-          <w:b/>
-          <w:spacing w:val="-7"/>
-        </w:rPr>
-        <w:t xml:space="preserve"> </w:t>
-      </w:r>
-      <w:r>
-        <w:rPr>
-          <w:rFonts w:ascii="Arial"/>
-          <w:b/>
-        </w:rPr>
-        <w:t>Institute</w:t>
-      </w:r>
-      <w:r>
-        <w:rPr>
-          <w:rFonts w:ascii="Arial"/>
-          <w:b/>
-          <w:spacing w:val="-7"/>
-        </w:rPr>
-        <w:t xml:space="preserve"> </w:t>
-      </w:r>
-      <w:proofErr w:type="gramStart"/>
-      <w:r>
-        <w:rPr>
-          <w:rFonts w:ascii="Arial"/>
-          <w:b/>
-        </w:rPr>
-        <w:t>Of</w:t>
-      </w:r>
-      <w:proofErr w:type="gramEnd"/>
-      <w:r>
-        <w:rPr>
-          <w:rFonts w:ascii="Arial"/>
-          <w:b/>
-          <w:spacing w:val="-7"/>
-        </w:rPr>
-        <w:t xml:space="preserve"> </w:t>
-      </w:r>
-      <w:r>
-        <w:rPr>
-          <w:rFonts w:ascii="Arial"/>
-          <w:b/>
-        </w:rPr>
-        <w:t>Engineering,</w:t>
-      </w:r>
-      <w:r>
-        <w:rPr>
-          <w:rFonts w:ascii="Arial"/>
-          <w:b/>
-          <w:spacing w:val="-7"/>
-        </w:rPr>
-        <w:t xml:space="preserve"> </w:t>
-      </w:r>
-      <w:proofErr w:type="spellStart"/>
-      <w:r>
-        <w:rPr>
-          <w:rFonts w:ascii="Arial"/>
-          <w:b/>
-        </w:rPr>
-        <w:t>Pulchowk</w:t>
-      </w:r>
-      <w:proofErr w:type="spellEnd"/>
-      <w:r>
-        <w:rPr>
-          <w:rFonts w:ascii="Arial"/>
-          <w:b/>
-        </w:rPr>
-        <w:t>,</w:t>
-      </w:r>
-      <w:r>
-        <w:rPr>
-          <w:rFonts w:ascii="Arial"/>
-          <w:b/>
-          <w:spacing w:val="-6"/>
-        </w:rPr>
-        <w:t xml:space="preserve"> </w:t>
-      </w:r>
-      <w:r>
-        <w:rPr>
-          <w:rFonts w:ascii="Arial"/>
-          <w:b/>
-          <w:spacing w:val="-2"/>
-        </w:rPr>
-        <w:t>Nepal</w:t>
-      </w:r>
-      <w:r>
-        <w:rPr>
-          <w:rFonts w:ascii="Arial"/>
-          <w:b/>
-        </w:rPr>
-        <w:tab/>
-      </w:r>
-      <w:r>
-        <w:rPr>
-          <w:color w:val="666666"/>
-          <w:sz w:val="18"/>
-        </w:rPr>
-        <w:t>Nov</w:t>
-      </w:r>
-      <w:r>
-        <w:rPr>
-          <w:color w:val="666666"/>
-          <w:spacing w:val="50"/>
-          <w:sz w:val="18"/>
-        </w:rPr>
-        <w:t xml:space="preserve"> </w:t>
-      </w:r>
-      <w:r>
-        <w:rPr>
-          <w:color w:val="666666"/>
-          <w:sz w:val="18"/>
-        </w:rPr>
-        <w:t xml:space="preserve">2018 - April </w:t>
-      </w:r>
-      <w:r>
-        <w:rPr>
-          <w:color w:val="666666"/>
-          <w:spacing w:val="-4"/>
-          <w:sz w:val="18"/>
-        </w:rPr>
-        <w:t>2023</w:t>
-      </w:r>
-    </w:p>
-    <w:p>
-      <w:pPr>
-        <w:pStyle w:val="BodyText"/>
-        <w:numPr>
-          <w:ilvl w:val="0"/>
-          <w:numId w:val="6"/>
-        </w:numPr>
-      </w:pPr>
-      <w:r>
-        <w:rPr>
-          <w:b/>
-          <w:bCs/>
-        </w:rPr>
-        <w:t>GPA:</w:t>
-      </w:r>
-      <w:r>
-        <w:t xml:space="preserve"> 3.5 / 4.0</w:t>
-      </w:r>
-    </w:p>
-    <w:p>
-      <w:pPr>
-        <w:pStyle w:val="BodyText"/>
-        <w:numPr>
-          <w:ilvl w:val="0"/>
-          <w:numId w:val="6"/>
-        </w:numPr>
-      </w:pPr>
-      <w:r>
-        <w:rPr>
-          <w:b/>
-          <w:bCs/>
-        </w:rPr>
-        <w:t>Relevant Coursework:</w:t>
-      </w:r>
-      <w:r>
-        <w:t xml:space="preserve"> Big Data, Artificial Intelligence, Data Structures &amp; Algorithms.</w:t>
-      </w:r>
-    </w:p>
-    <w:p>
-      <w:pPr>
-        <w:pStyle w:val="BodyText"/>
-        <w:spacing w:before="159"/>
-      </w:pPr>
-    </w:p>
-    <w:p>
-      <w:pPr>
-        <w:pStyle w:val="Heading1"/>
-        <w:ind w:left="0"/>
-        <w:rPr>
-          <w:spacing w:val="-2"/>
-        </w:rPr>
-      </w:pPr>
-      <w:r>
-        <w:rPr>
-          <w:spacing w:val="-2"/>
-        </w:rPr>
-        <w:t>Australian Work Experience</w:t>
-      </w:r>
-    </w:p>
-    <w:p>
-      <w:pPr>
-        <w:pStyle w:val="Heading1"/>
-        <w:rPr>
-          <w:spacing w:val="-2"/>
-        </w:rPr>
-      </w:pPr>
-    </w:p>
-    <w:p>
-      <w:pPr>
-        <w:tabs>
-          <w:tab w:val="left" w:pos="9247"/>
-          <w:tab w:val="left" w:pos="9369"/>
-        </w:tabs>
-        <w:spacing w:before="96"/>
-        <w:ind w:left="165" w:right="197"/>
-        <w:jc w:val="both"/>
-        <w:rPr>
-          <w:color w:val="666666"/>
-          <w:sz w:val="18"/>
-        </w:rPr>
-      </w:pPr>
-      <w:r>
-        <w:rPr>
-          <w:rFonts w:ascii="Arial"/>
-          <w:b/>
-        </w:rPr>
-        <w:t xml:space="preserve">Proactive Service Team Member (Part Time) </w:t>
-      </w:r>
-      <w:r>
-        <w:t>- Woolworths, Australia</w:t>
-      </w:r>
-      <w:r>
-        <w:tab/>
-      </w:r>
-      <w:r>
-        <w:tab/>
-      </w:r>
-      <w:r>
-        <w:rPr>
-          <w:color w:val="666666"/>
-          <w:sz w:val="18"/>
-        </w:rPr>
-        <w:t>April</w:t>
-      </w:r>
-      <w:r>
-        <w:rPr>
-          <w:color w:val="666666"/>
-          <w:spacing w:val="-13"/>
-          <w:sz w:val="18"/>
-        </w:rPr>
-        <w:t xml:space="preserve"> </w:t>
-      </w:r>
-      <w:r>
-        <w:rPr>
-          <w:color w:val="666666"/>
-          <w:sz w:val="18"/>
-        </w:rPr>
-        <w:t>2024</w:t>
-      </w:r>
-      <w:r>
-        <w:rPr>
-          <w:color w:val="666666"/>
-          <w:spacing w:val="-12"/>
-          <w:sz w:val="18"/>
-        </w:rPr>
-        <w:t xml:space="preserve"> </w:t>
-      </w:r>
-      <w:r>
-        <w:rPr>
-          <w:color w:val="666666"/>
-          <w:sz w:val="18"/>
-        </w:rPr>
-        <w:t>-</w:t>
-      </w:r>
-      <w:r>
-        <w:rPr>
-          <w:color w:val="666666"/>
-          <w:spacing w:val="-13"/>
-          <w:sz w:val="18"/>
-        </w:rPr>
-        <w:t xml:space="preserve"> </w:t>
-      </w:r>
-      <w:r>
-        <w:rPr>
-          <w:color w:val="666666"/>
-          <w:sz w:val="18"/>
-        </w:rPr>
-        <w:t xml:space="preserve">Present </w:t>
-      </w:r>
-    </w:p>
-    <w:p>
-      <w:pPr>
-        <w:pStyle w:val="ListParagraph"/>
-        <w:numPr>
-          <w:ilvl w:val="0"/>
-          <w:numId w:val="7"/>
-        </w:numPr>
+        <w:t>AI/ML Concepts:</w:t>
+      </w:r>
+      <w:r>
+        <w:t xml:space="preserve"> Machine Learning, Deep Learning, Computer Vision, Natural Language Processing </w:t>
+      </w:r>
+    </w:p>
+    <w:p>
+      <w:pPr>
         <w:tabs>
           <w:tab w:val="left" w:pos="9247"/>
           <w:tab w:val="left" w:pos="9369"/>
@@ -955,78 +365,6 @@
           <w:szCs w:val="20"/>
         </w:rPr>
       </w:pPr>
-      <w:r>
-        <w:rPr>
-          <w:b/>
-          <w:bCs/>
-          <w:sz w:val="20"/>
-          <w:szCs w:val="20"/>
-        </w:rPr>
-        <w:t>Contributed</w:t>
-      </w:r>
-      <w:r>
-        <w:rPr>
-          <w:bCs/>
-          <w:sz w:val="20"/>
-          <w:szCs w:val="20"/>
-        </w:rPr>
-        <w:t xml:space="preserve"> to the store becoming #1 in Zone 3 by consistently exceeding $1M in weekly sales, a performance uplift acknowledged by management.</w:t>
-      </w:r>
-    </w:p>
-    <w:p>
-      <w:pPr>
-        <w:pStyle w:val="ListParagraph"/>
-        <w:numPr>
-          <w:ilvl w:val="0"/>
-          <w:numId w:val="7"/>
-        </w:numPr>
-        <w:tabs>
-          <w:tab w:val="left" w:pos="9247"/>
-          <w:tab w:val="left" w:pos="9369"/>
-        </w:tabs>
-        <w:spacing w:before="96"/>
-        <w:ind w:right="197"/>
-        <w:jc w:val="both"/>
-        <w:rPr>
-          <w:bCs/>
-          <w:sz w:val="20"/>
-          <w:szCs w:val="20"/>
-        </w:rPr>
-      </w:pPr>
-      <w:r>
-        <w:rPr>
-          <w:b/>
-          <w:bCs/>
-          <w:sz w:val="20"/>
-          <w:szCs w:val="20"/>
-        </w:rPr>
-        <w:t>Deliver</w:t>
-      </w:r>
-      <w:r>
-        <w:rPr>
-          <w:bCs/>
-          <w:sz w:val="20"/>
-          <w:szCs w:val="20"/>
-        </w:rPr>
-        <w:t xml:space="preserve"> high-quality customer service in a fast-paced retail environment, enhancing front-end operations and reducing queue times.</w:t>
-      </w:r>
-    </w:p>
-    <w:p>
-      <w:pPr>
-        <w:pStyle w:val="ListParagraph"/>
-        <w:tabs>
-          <w:tab w:val="left" w:pos="9247"/>
-          <w:tab w:val="left" w:pos="9369"/>
-        </w:tabs>
-        <w:spacing w:before="96"/>
-        <w:ind w:left="885" w:right="197" w:firstLine="0"/>
-        <w:jc w:val="both"/>
-        <w:rPr>
-          <w:bCs/>
-          <w:sz w:val="20"/>
-          <w:szCs w:val="20"/>
-        </w:rPr>
-      </w:pPr>
     </w:p>
     <w:p>
       <w:pPr>
@@ -1046,25 +384,8 @@
         <w:rPr>
           <w:spacing w:val="-2"/>
         </w:rPr>
-        <w:t xml:space="preserve"> </w:t>
-      </w:r>
-      <w:r>
-        <w:rPr>
-          <w:spacing w:val="-2"/>
-        </w:rPr>
-        <w:t>Experience</w:t>
-      </w:r>
-    </w:p>
-    <w:p>
-      <w:pPr>
-        <w:tabs>
-          <w:tab w:val="left" w:pos="9064"/>
-        </w:tabs>
-        <w:rPr>
-          <w:rFonts w:ascii="Arial"/>
-          <w:b/>
-        </w:rPr>
-      </w:pPr>
+        <w:t xml:space="preserve"> Experience</w:t>
+      </w:r>
     </w:p>
     <w:p>
       <w:pPr>
@@ -1268,10 +589,10 @@
           <w:b/>
           <w:bCs/>
         </w:rPr>
-        <w:t>Led</w:t>
-      </w:r>
-      <w:r>
-        <w:t xml:space="preserve"> a project team for seven months, delivering a domain-specific chatbot in under 30 days to automate customer service inquiries.</w:t>
+        <w:t>Engineered</w:t>
+      </w:r>
+      <w:r>
+        <w:t xml:space="preserve"> serverless, dynamic data processing solutions using Python on the AWS platform, reducing report processing times by an estimated 40% for a US healthcare provider</w:t>
       </w:r>
     </w:p>
     <w:p>
@@ -1284,20 +605,24 @@
         <w:spacing w:before="23"/>
       </w:pPr>
       <w:r>
+        <w:t xml:space="preserve">Acted as a </w:t>
+      </w:r>
+      <w:r>
         <w:rPr>
           <w:b/>
           <w:bCs/>
         </w:rPr>
-        <w:t>Engineered</w:t>
-      </w:r>
-      <w:r>
-        <w:t xml:space="preserve"> a serverless, dynamic medical report generator using Python and AWS, reducing report processing times by an estimated 40% for a US healthcare provider.</w:t>
+        <w:t>technical lead</w:t>
+      </w:r>
+      <w:r>
+        <w:t xml:space="preserve"> for a project team over seven months, delivering a complex, domain-specific chatbot to automate customer inquiries. This experience demonstrates strong mentoring and leadership capabilities, aligning with the responsibilities of a technical lead.</w:t>
       </w:r>
     </w:p>
     <w:p>
       <w:pPr>
         <w:pStyle w:val="BodyText"/>
         <w:spacing w:before="23"/>
+        <w:ind w:left="720"/>
       </w:pPr>
     </w:p>
     <w:p>
@@ -1496,17 +821,31 @@
       </w:pPr>
       <w:r>
         <w:rPr>
+          <w:sz w:val="20"/>
+        </w:rPr>
+        <w:t xml:space="preserve">Developed and deployed scalable data processing workflows on AWS, establishing a strong foundation in cloud-based architecture for </w:t>
+      </w:r>
+      <w:r>
+        <w:rPr>
           <w:b/>
           <w:bCs/>
           <w:sz w:val="20"/>
         </w:rPr>
-        <w:t>Developed</w:t>
+        <w:t>data lakes</w:t>
       </w:r>
       <w:r>
         <w:rPr>
           <w:sz w:val="20"/>
         </w:rPr>
-        <w:t xml:space="preserve"> and deployed scalable data processing workflows using core AWS services and data engineering best practices.</w:t>
+        <w:t xml:space="preserve"> and </w:t>
+      </w:r>
+      <w:r>
+        <w:rPr>
+          <w:b/>
+          <w:bCs/>
+          <w:sz w:val="20"/>
+        </w:rPr>
+        <w:t>warehouses</w:t>
       </w:r>
     </w:p>
     <w:p>
@@ -1527,14 +866,37 @@
       </w:pPr>
       <w:r>
         <w:rPr>
+          <w:sz w:val="20"/>
+        </w:rPr>
+        <w:t xml:space="preserve">Managed project cycles using </w:t>
+      </w:r>
+      <w:r>
+        <w:rPr>
           <w:b/>
           <w:bCs/>
-        </w:rPr>
-        <w:t>Managed</w:t>
-      </w:r>
-      <w:r>
-        <w:t xml:space="preserve"> project cycles using SCRUM methodologies, presenting regular progress updates to team members and stakeholders.</w:t>
-      </w:r>
+          <w:sz w:val="20"/>
+        </w:rPr>
+        <w:t>SCRUM</w:t>
+      </w:r>
+      <w:r>
+        <w:rPr>
+          <w:sz w:val="20"/>
+        </w:rPr>
+        <w:t xml:space="preserve"> methodologies, ensuring clear communication and presenting regular progress updates to team members and stakeholders.</w:t>
+      </w:r>
+    </w:p>
+    <w:p>
+      <w:pPr>
+        <w:pStyle w:val="ListParagraph"/>
+        <w:tabs>
+          <w:tab w:val="left" w:pos="900"/>
+        </w:tabs>
+        <w:spacing w:line="312" w:lineRule="auto"/>
+        <w:ind w:left="720" w:right="1124" w:firstLine="0"/>
+        <w:rPr>
+          <w:sz w:val="20"/>
+        </w:rPr>
+      </w:pPr>
     </w:p>
     <w:p>
       <w:pPr>
@@ -1734,17 +1096,23 @@
       </w:pPr>
       <w:r>
         <w:rPr>
+          <w:sz w:val="20"/>
+        </w:rPr>
+        <w:t xml:space="preserve">Designed and implemented robust, Python-based </w:t>
+      </w:r>
+      <w:r>
+        <w:rPr>
           <w:b/>
           <w:bCs/>
           <w:sz w:val="20"/>
         </w:rPr>
-        <w:t>Designed</w:t>
+        <w:t>ETL pipelines</w:t>
       </w:r>
       <w:r>
         <w:rPr>
           <w:sz w:val="20"/>
         </w:rPr>
-        <w:t xml:space="preserve"> and implemented Python-based ETL pipelines to migrate data from multiple sources into a centralised Snowflake data warehouse.</w:t>
+        <w:t xml:space="preserve"> to migrate data from multiple sources into a centralised Snowflake data warehouse. This demonstrates core expertise in data ingestion, transformation, and management applicable to Databricks and Delta Lake environments.</w:t>
       </w:r>
     </w:p>
     <w:p>
@@ -1767,209 +1135,407 @@
       </w:pPr>
       <w:r>
         <w:rPr>
-          <w:b/>
-          <w:bCs/>
           <w:sz w:val="20"/>
         </w:rPr>
-        <w:t>Developed</w:t>
+        <w:t>Contributed to a 4-person team using Jira and Git for agile development, version control, and release managem</w:t>
       </w:r>
       <w:r>
         <w:rPr>
           <w:sz w:val="20"/>
         </w:rPr>
-        <w:t xml:space="preserve"> interactive dashboards in Power BI and Tableau to visualise data and deliver key insights that informed management decision-making.</w:t>
-      </w:r>
-    </w:p>
-    <w:p>
-      <w:pPr>
-        <w:pStyle w:val="ListParagraph"/>
+        <w:t>ent.</w:t>
+      </w:r>
+    </w:p>
+    <w:p>
+      <w:pPr>
+        <w:pStyle w:val="Heading1"/>
+        <w:ind w:left="0"/>
+        <w:rPr>
+          <w:spacing w:val="-2"/>
+        </w:rPr>
+      </w:pPr>
+    </w:p>
+    <w:p>
+      <w:pPr>
+        <w:pStyle w:val="Heading1"/>
+        <w:ind w:left="0"/>
+        <w:rPr>
+          <w:spacing w:val="-2"/>
+        </w:rPr>
+      </w:pPr>
+      <w:r>
+        <w:rPr>
+          <w:spacing w:val="-2"/>
+        </w:rPr>
+        <w:t>Education</w:t>
+      </w:r>
+    </w:p>
+    <w:p>
+      <w:pPr>
+        <w:tabs>
+          <w:tab w:val="left" w:pos="7990"/>
+        </w:tabs>
+        <w:ind w:left="180" w:hanging="15"/>
+        <w:rPr>
+          <w:sz w:val="18"/>
+        </w:rPr>
+      </w:pPr>
+      <w:r>
+        <w:rPr>
+          <w:rFonts w:ascii="Arial"/>
+          <w:b/>
+        </w:rPr>
+        <w:t>Master</w:t>
+      </w:r>
+      <w:r>
+        <w:rPr>
+          <w:rFonts w:ascii="Arial"/>
+          <w:b/>
+          <w:spacing w:val="-8"/>
+        </w:rPr>
+        <w:t xml:space="preserve"> </w:t>
+      </w:r>
+      <w:r>
+        <w:rPr>
+          <w:rFonts w:ascii="Arial"/>
+          <w:b/>
+        </w:rPr>
+        <w:t>of</w:t>
+      </w:r>
+      <w:r>
+        <w:rPr>
+          <w:rFonts w:ascii="Arial"/>
+          <w:b/>
+          <w:spacing w:val="-7"/>
+        </w:rPr>
+        <w:t xml:space="preserve"> </w:t>
+      </w:r>
+      <w:r>
+        <w:rPr>
+          <w:rFonts w:ascii="Arial"/>
+          <w:b/>
+        </w:rPr>
+        <w:t>Data</w:t>
+      </w:r>
+      <w:r>
+        <w:rPr>
+          <w:rFonts w:ascii="Arial"/>
+          <w:b/>
+          <w:spacing w:val="-8"/>
+        </w:rPr>
+        <w:t xml:space="preserve"> </w:t>
+      </w:r>
+      <w:r>
+        <w:rPr>
+          <w:rFonts w:ascii="Arial"/>
+          <w:b/>
+        </w:rPr>
+        <w:t>Science</w:t>
+      </w:r>
+      <w:r>
+        <w:rPr>
+          <w:rFonts w:ascii="Arial"/>
+          <w:b/>
+          <w:spacing w:val="-7"/>
+        </w:rPr>
+        <w:t xml:space="preserve"> </w:t>
+      </w:r>
+      <w:r>
+        <w:rPr>
+          <w:rFonts w:ascii="Arial"/>
+          <w:b/>
+        </w:rPr>
+        <w:t>-</w:t>
+      </w:r>
+      <w:r>
+        <w:rPr>
+          <w:rFonts w:ascii="Arial"/>
+          <w:b/>
+          <w:spacing w:val="-8"/>
+        </w:rPr>
+        <w:t xml:space="preserve"> </w:t>
+      </w:r>
+      <w:r>
+        <w:rPr>
+          <w:rFonts w:ascii="Arial"/>
+          <w:b/>
+        </w:rPr>
+        <w:t>Charles</w:t>
+      </w:r>
+      <w:r>
+        <w:rPr>
+          <w:rFonts w:ascii="Arial"/>
+          <w:b/>
+          <w:spacing w:val="-7"/>
+        </w:rPr>
+        <w:t xml:space="preserve"> </w:t>
+      </w:r>
+      <w:r>
+        <w:rPr>
+          <w:rFonts w:ascii="Arial"/>
+          <w:b/>
+        </w:rPr>
+        <w:t>Darwin</w:t>
+      </w:r>
+      <w:r>
+        <w:rPr>
+          <w:rFonts w:ascii="Arial"/>
+          <w:b/>
+          <w:spacing w:val="-8"/>
+        </w:rPr>
+        <w:t xml:space="preserve"> </w:t>
+      </w:r>
+      <w:r>
+        <w:rPr>
+          <w:rFonts w:ascii="Arial"/>
+          <w:b/>
+        </w:rPr>
+        <w:t>University,</w:t>
+      </w:r>
+      <w:r>
+        <w:rPr>
+          <w:rFonts w:ascii="Arial"/>
+          <w:b/>
+          <w:spacing w:val="-7"/>
+        </w:rPr>
+        <w:t xml:space="preserve"> </w:t>
+      </w:r>
+      <w:r>
+        <w:rPr>
+          <w:rFonts w:ascii="Arial"/>
+          <w:b/>
+          <w:spacing w:val="-2"/>
+        </w:rPr>
+        <w:t>Sydney</w:t>
+      </w:r>
+      <w:r>
+        <w:rPr>
+          <w:rFonts w:ascii="Arial"/>
+          <w:b/>
+        </w:rPr>
+        <w:tab/>
+      </w:r>
+    </w:p>
+    <w:p>
+      <w:pPr>
+        <w:pStyle w:val="BodyText"/>
         <w:numPr>
           <w:ilvl w:val="0"/>
-          <w:numId w:val="9"/>
+          <w:numId w:val="5"/>
         </w:numPr>
+        <w:spacing w:before="39"/>
+      </w:pPr>
+      <w:r>
+        <w:rPr>
+          <w:b/>
+          <w:bCs/>
+        </w:rPr>
+        <w:t>Key Coursework:</w:t>
+      </w:r>
+      <w:r>
+        <w:t xml:space="preserve"> </w:t>
+      </w:r>
+      <w:r>
+        <w:t>Data Visualisation, Business Intelligence, Business Analytics, Project Management, Risk Analytics.</w:t>
+      </w:r>
+    </w:p>
+    <w:p>
+      <w:pPr>
+        <w:pStyle w:val="BodyText"/>
+        <w:spacing w:before="39"/>
+        <w:ind w:left="720"/>
+      </w:pPr>
+    </w:p>
+    <w:p>
+      <w:pPr>
         <w:tabs>
-          <w:tab w:val="left" w:pos="9247"/>
-          <w:tab w:val="left" w:pos="9369"/>
+          <w:tab w:val="left" w:pos="8880"/>
         </w:tabs>
-        <w:spacing w:before="96"/>
-        <w:ind w:right="197"/>
-        <w:jc w:val="both"/>
-        <w:rPr>
-          <w:sz w:val="20"/>
-        </w:rPr>
-      </w:pPr>
-      <w:r>
-        <w:rPr>
-          <w:b/>
-          <w:bCs/>
-          <w:sz w:val="20"/>
-        </w:rPr>
-        <w:t>Contributed</w:t>
-      </w:r>
-      <w:r>
-        <w:rPr>
-          <w:sz w:val="20"/>
-        </w:rPr>
-        <w:t xml:space="preserve"> to a 4-person team on an OCR and text-to-speech project, using Jira and Git for agile development and version control.</w:t>
-      </w:r>
-    </w:p>
-    <w:p>
-      <w:pPr>
-        <w:tabs>
-          <w:tab w:val="left" w:pos="9247"/>
-          <w:tab w:val="left" w:pos="9369"/>
-        </w:tabs>
-        <w:spacing w:before="96"/>
-        <w:ind w:left="165" w:right="197"/>
-        <w:jc w:val="both"/>
-      </w:pPr>
-      <w:r>
-        <w:rPr>
-          <w:rFonts w:ascii="Arial"/>
-          <w:b/>
-        </w:rPr>
-        <w:t>Software Programming Instructor</w:t>
-      </w:r>
-      <w:r>
-        <w:rPr>
-          <w:rFonts w:ascii="Arial"/>
-          <w:b/>
-        </w:rPr>
-        <w:t xml:space="preserve"> (Part Time)</w:t>
-      </w:r>
-      <w:r>
-        <w:rPr>
-          <w:rFonts w:ascii="Arial"/>
-          <w:b/>
-        </w:rPr>
-        <w:t xml:space="preserve"> - </w:t>
+        <w:ind w:left="165"/>
+        <w:rPr>
+          <w:sz w:val="18"/>
+        </w:rPr>
+      </w:pPr>
+      <w:r>
+        <w:rPr>
+          <w:rFonts w:ascii="Arial"/>
+          <w:b/>
+        </w:rPr>
+        <w:t>Bachelor</w:t>
+      </w:r>
+      <w:r>
+        <w:rPr>
+          <w:rFonts w:ascii="Arial"/>
+          <w:b/>
+          <w:spacing w:val="-7"/>
+        </w:rPr>
+        <w:t xml:space="preserve"> </w:t>
+      </w:r>
+      <w:r>
+        <w:rPr>
+          <w:rFonts w:ascii="Arial"/>
+          <w:b/>
+        </w:rPr>
+        <w:t>of</w:t>
+      </w:r>
+      <w:r>
+        <w:rPr>
+          <w:rFonts w:ascii="Arial"/>
+          <w:b/>
+          <w:spacing w:val="-7"/>
+        </w:rPr>
+        <w:t xml:space="preserve"> </w:t>
+      </w:r>
+      <w:r>
+        <w:rPr>
+          <w:rFonts w:ascii="Arial"/>
+          <w:b/>
+        </w:rPr>
+        <w:t>Computer</w:t>
+      </w:r>
+      <w:r>
+        <w:rPr>
+          <w:rFonts w:ascii="Arial"/>
+          <w:b/>
+          <w:spacing w:val="-7"/>
+        </w:rPr>
+        <w:t xml:space="preserve"> </w:t>
+      </w:r>
+      <w:r>
+        <w:rPr>
+          <w:rFonts w:ascii="Arial"/>
+          <w:b/>
+        </w:rPr>
+        <w:t>Engineering</w:t>
+      </w:r>
+      <w:r>
+        <w:rPr>
+          <w:rFonts w:ascii="Arial"/>
+          <w:b/>
+          <w:spacing w:val="-7"/>
+        </w:rPr>
+        <w:t xml:space="preserve"> </w:t>
+      </w:r>
+      <w:r>
+        <w:rPr>
+          <w:rFonts w:ascii="Arial"/>
+          <w:b/>
+        </w:rPr>
+        <w:t>-</w:t>
+      </w:r>
+      <w:r>
+        <w:rPr>
+          <w:rFonts w:ascii="Arial"/>
+          <w:b/>
+          <w:spacing w:val="-7"/>
+        </w:rPr>
+        <w:t xml:space="preserve"> </w:t>
+      </w:r>
+      <w:r>
+        <w:rPr>
+          <w:rFonts w:ascii="Arial"/>
+          <w:b/>
+        </w:rPr>
+        <w:t>Institute</w:t>
+      </w:r>
+      <w:r>
+        <w:rPr>
+          <w:rFonts w:ascii="Arial"/>
+          <w:b/>
+          <w:spacing w:val="-7"/>
+        </w:rPr>
+        <w:t xml:space="preserve"> </w:t>
+      </w:r>
+      <w:proofErr w:type="gramStart"/>
+      <w:r>
+        <w:rPr>
+          <w:rFonts w:ascii="Arial"/>
+          <w:b/>
+        </w:rPr>
+        <w:t>Of</w:t>
+      </w:r>
+      <w:proofErr w:type="gramEnd"/>
+      <w:r>
+        <w:rPr>
+          <w:rFonts w:ascii="Arial"/>
+          <w:b/>
+          <w:spacing w:val="-7"/>
+        </w:rPr>
+        <w:t xml:space="preserve"> </w:t>
+      </w:r>
+      <w:r>
+        <w:rPr>
+          <w:rFonts w:ascii="Arial"/>
+          <w:b/>
+        </w:rPr>
+        <w:t>Engineering,</w:t>
+      </w:r>
+      <w:r>
+        <w:rPr>
+          <w:rFonts w:ascii="Arial"/>
+          <w:b/>
+          <w:spacing w:val="-7"/>
+        </w:rPr>
+        <w:t xml:space="preserve"> </w:t>
       </w:r>
       <w:proofErr w:type="spellStart"/>
       <w:r>
-        <w:t>Kathford</w:t>
+        <w:rPr>
+          <w:rFonts w:ascii="Arial"/>
+          <w:b/>
+        </w:rPr>
+        <w:t>Pulchowk</w:t>
       </w:r>
       <w:proofErr w:type="spellEnd"/>
       <w:r>
-        <w:t xml:space="preserve"> Int’l College</w:t>
-      </w:r>
-      <w:r>
-        <w:t xml:space="preserve">, </w:t>
-      </w:r>
-      <w:proofErr w:type="spellStart"/>
-      <w:r>
-        <w:t>Balkumari</w:t>
-      </w:r>
-      <w:proofErr w:type="spellEnd"/>
-      <w:r>
-        <w:t>, Nepal</w:t>
-      </w:r>
-      <w:r>
+        <w:rPr>
+          <w:rFonts w:ascii="Arial"/>
+          <w:b/>
+        </w:rPr>
+        <w:t>,</w:t>
+      </w:r>
+      <w:r>
+        <w:rPr>
+          <w:rFonts w:ascii="Arial"/>
+          <w:b/>
+          <w:spacing w:val="-6"/>
+        </w:rPr>
+        <w:t xml:space="preserve"> </w:t>
+      </w:r>
+      <w:r>
+        <w:rPr>
+          <w:rFonts w:ascii="Arial"/>
+          <w:b/>
+          <w:spacing w:val="-2"/>
+        </w:rPr>
+        <w:t>Nepal</w:t>
+      </w:r>
+      <w:r>
+        <w:rPr>
+          <w:rFonts w:ascii="Arial"/>
+          <w:b/>
+        </w:rPr>
         <w:tab/>
       </w:r>
-      <w:r>
-        <w:rPr>
-          <w:color w:val="666666"/>
-          <w:sz w:val="18"/>
-        </w:rPr>
-        <w:t>Dec</w:t>
-      </w:r>
-      <w:r>
-        <w:rPr>
-          <w:color w:val="666666"/>
-          <w:spacing w:val="-4"/>
-          <w:sz w:val="18"/>
-        </w:rPr>
-        <w:t xml:space="preserve"> </w:t>
-      </w:r>
-      <w:r>
-        <w:rPr>
-          <w:color w:val="666666"/>
-          <w:sz w:val="18"/>
-        </w:rPr>
-        <w:t>2023</w:t>
-      </w:r>
-      <w:r>
-        <w:rPr>
-          <w:color w:val="666666"/>
-          <w:spacing w:val="-4"/>
-          <w:sz w:val="18"/>
-        </w:rPr>
-        <w:t xml:space="preserve"> </w:t>
-      </w:r>
-      <w:r>
-        <w:rPr>
-          <w:color w:val="666666"/>
-          <w:sz w:val="18"/>
-        </w:rPr>
-        <w:t>-</w:t>
-      </w:r>
-      <w:r>
-        <w:rPr>
-          <w:color w:val="666666"/>
-          <w:spacing w:val="-4"/>
-          <w:sz w:val="18"/>
-        </w:rPr>
-        <w:t xml:space="preserve"> </w:t>
-      </w:r>
-      <w:r>
-        <w:rPr>
-          <w:color w:val="666666"/>
-          <w:sz w:val="18"/>
-        </w:rPr>
-        <w:t>Feb</w:t>
-      </w:r>
-      <w:r>
-        <w:rPr>
-          <w:color w:val="666666"/>
-          <w:spacing w:val="-4"/>
-          <w:sz w:val="18"/>
-        </w:rPr>
-        <w:t xml:space="preserve"> </w:t>
-      </w:r>
-      <w:r>
-        <w:rPr>
-          <w:color w:val="666666"/>
-          <w:sz w:val="18"/>
-        </w:rPr>
-        <w:t>2024</w:t>
-      </w:r>
-    </w:p>
-    <w:p>
-      <w:pPr>
-        <w:pStyle w:val="ListParagraph"/>
+    </w:p>
+    <w:p>
+      <w:pPr>
+        <w:pStyle w:val="BodyText"/>
         <w:numPr>
           <w:ilvl w:val="0"/>
-          <w:numId w:val="12"/>
+          <w:numId w:val="6"/>
         </w:numPr>
-        <w:tabs>
-          <w:tab w:val="left" w:pos="9247"/>
-        </w:tabs>
-        <w:jc w:val="both"/>
-        <w:rPr>
-          <w:sz w:val="18"/>
-        </w:rPr>
       </w:pPr>
       <w:r>
         <w:rPr>
           <w:b/>
           <w:bCs/>
         </w:rPr>
-        <w:t>Instructed</w:t>
-      </w:r>
-      <w:r>
-        <w:t xml:space="preserve"> 50+ college-level students in fundamental programming concepts, data structures, and algorithms.</w:t>
-      </w:r>
-      <w:r>
-        <w:tab/>
-      </w:r>
-    </w:p>
-    <w:p>
-      <w:pPr>
-        <w:pStyle w:val="Heading1"/>
-        <w:rPr>
-          <w:spacing w:val="-2"/>
-        </w:rPr>
-      </w:pPr>
+        <w:t>Relevant Coursework:</w:t>
+      </w:r>
+      <w:r>
+        <w:t xml:space="preserve"> Big Data, Artificial Intelligence, Data Structures &amp; Algorithms.</w:t>
+      </w:r>
     </w:p>
     <w:p>
       <w:pPr>
@@ -1980,256 +1546,7 @@
         </w:rPr>
       </w:pPr>
       <w:r>
-        <w:rPr>
-          <w:spacing w:val="-2"/>
-        </w:rPr>
-        <w:t>Volunteering &amp; Community Engagement</w:t>
-      </w:r>
-    </w:p>
-    <w:p>
-      <w:pPr>
-        <w:tabs>
-          <w:tab w:val="left" w:pos="9125"/>
-        </w:tabs>
-        <w:ind w:left="165"/>
-        <w:rPr>
-          <w:rFonts w:ascii="Arial"/>
-          <w:b/>
-        </w:rPr>
-      </w:pPr>
-      <w:r>
-        <w:rPr>
-          <w:rFonts w:ascii="Arial"/>
-          <w:b/>
-        </w:rPr>
-        <w:t>Retail Volunteer</w:t>
-      </w:r>
-      <w:r>
-        <w:rPr>
-          <w:rFonts w:ascii="Arial"/>
-          <w:b/>
-        </w:rPr>
-        <w:t xml:space="preserve"> </w:t>
-      </w:r>
-      <w:r>
-        <w:rPr>
-          <w:rFonts w:ascii="Arial"/>
-          <w:b/>
-        </w:rPr>
-        <w:t>-</w:t>
-      </w:r>
-      <w:r>
-        <w:rPr>
-          <w:rFonts w:ascii="Arial"/>
-          <w:b/>
-          <w:spacing w:val="-4"/>
-        </w:rPr>
-        <w:t xml:space="preserve"> </w:t>
-      </w:r>
-      <w:r>
-        <w:t>St Vincent de Paul Society, Toongabbie</w:t>
-      </w:r>
-      <w:r>
-        <w:tab/>
-      </w:r>
-      <w:r>
-        <w:rPr>
-          <w:color w:val="666666"/>
-          <w:sz w:val="18"/>
-        </w:rPr>
-        <w:t>June</w:t>
-      </w:r>
-      <w:r>
-        <w:rPr>
-          <w:color w:val="666666"/>
-          <w:spacing w:val="-2"/>
-          <w:sz w:val="18"/>
-        </w:rPr>
-        <w:t xml:space="preserve"> </w:t>
-      </w:r>
-      <w:r>
-        <w:rPr>
-          <w:color w:val="666666"/>
-          <w:sz w:val="18"/>
-        </w:rPr>
-        <w:t>202</w:t>
-      </w:r>
-      <w:r>
-        <w:rPr>
-          <w:color w:val="666666"/>
-          <w:sz w:val="18"/>
-        </w:rPr>
-        <w:t>5</w:t>
-      </w:r>
-      <w:r>
-        <w:rPr>
-          <w:color w:val="666666"/>
-          <w:sz w:val="18"/>
-        </w:rPr>
-        <w:t xml:space="preserve"> - </w:t>
-      </w:r>
-      <w:r>
-        <w:rPr>
-          <w:color w:val="666666"/>
-          <w:sz w:val="18"/>
-        </w:rPr>
-        <w:t>Present</w:t>
-      </w:r>
-    </w:p>
-    <w:p>
-      <w:pPr>
-        <w:tabs>
-          <w:tab w:val="left" w:pos="9125"/>
-        </w:tabs>
-        <w:ind w:left="165"/>
-        <w:rPr>
-          <w:rFonts w:ascii="Arial"/>
-          <w:b/>
-        </w:rPr>
-      </w:pPr>
-      <w:r>
-        <w:rPr>
-          <w:rFonts w:ascii="Arial"/>
-          <w:b/>
-        </w:rPr>
-        <w:t>IT Head &amp; Advisor</w:t>
-      </w:r>
-      <w:r>
-        <w:rPr>
-          <w:rFonts w:ascii="Arial"/>
-          <w:b/>
-        </w:rPr>
-        <w:t>-</w:t>
-      </w:r>
-      <w:r>
-        <w:rPr>
-          <w:rFonts w:ascii="Arial"/>
-          <w:b/>
-          <w:spacing w:val="-4"/>
-        </w:rPr>
-        <w:t xml:space="preserve"> </w:t>
-      </w:r>
-      <w:r>
-        <w:t>Leo</w:t>
-      </w:r>
-      <w:r>
-        <w:rPr>
-          <w:spacing w:val="-5"/>
-        </w:rPr>
-        <w:t xml:space="preserve"> </w:t>
-      </w:r>
-      <w:r>
-        <w:t>Club</w:t>
-      </w:r>
-      <w:r>
-        <w:rPr>
-          <w:spacing w:val="-4"/>
-        </w:rPr>
-        <w:t xml:space="preserve"> </w:t>
-      </w:r>
-      <w:r>
-        <w:t>of</w:t>
-      </w:r>
-      <w:r>
-        <w:rPr>
-          <w:spacing w:val="-5"/>
-        </w:rPr>
-        <w:t xml:space="preserve"> </w:t>
-      </w:r>
-      <w:r>
-        <w:t>Kathmandu</w:t>
-      </w:r>
-      <w:r>
-        <w:rPr>
-          <w:spacing w:val="-4"/>
-        </w:rPr>
-        <w:t xml:space="preserve"> </w:t>
-      </w:r>
-      <w:proofErr w:type="spellStart"/>
-      <w:r>
-        <w:t>Budhi</w:t>
-      </w:r>
-      <w:proofErr w:type="spellEnd"/>
-      <w:r>
-        <w:rPr>
-          <w:spacing w:val="-5"/>
-        </w:rPr>
-        <w:t xml:space="preserve"> </w:t>
-      </w:r>
-      <w:r>
-        <w:t>Gandaki,</w:t>
-      </w:r>
-      <w:r>
-        <w:rPr>
-          <w:spacing w:val="-4"/>
-        </w:rPr>
-        <w:t xml:space="preserve"> </w:t>
-      </w:r>
-      <w:r>
-        <w:rPr>
-          <w:spacing w:val="-2"/>
-        </w:rPr>
-        <w:t>Nepal</w:t>
-      </w:r>
-      <w:r>
-        <w:tab/>
-      </w:r>
-      <w:r>
-        <w:rPr>
-          <w:color w:val="666666"/>
-          <w:sz w:val="18"/>
-        </w:rPr>
-        <w:t>Sep</w:t>
-      </w:r>
-      <w:r>
-        <w:rPr>
-          <w:color w:val="666666"/>
-          <w:spacing w:val="-2"/>
-          <w:sz w:val="18"/>
-        </w:rPr>
-        <w:t xml:space="preserve"> </w:t>
-      </w:r>
-      <w:r>
-        <w:rPr>
-          <w:color w:val="666666"/>
-          <w:sz w:val="18"/>
-        </w:rPr>
-        <w:t>2020</w:t>
-      </w:r>
-      <w:r>
-        <w:rPr>
-          <w:color w:val="666666"/>
-          <w:sz w:val="18"/>
-        </w:rPr>
-        <w:t xml:space="preserve"> - Feb </w:t>
-      </w:r>
-      <w:r>
-        <w:rPr>
-          <w:color w:val="666666"/>
-          <w:spacing w:val="-4"/>
-          <w:sz w:val="18"/>
-        </w:rPr>
-        <w:t>2024</w:t>
-      </w:r>
-    </w:p>
-    <w:p>
-      <w:pPr>
-        <w:pStyle w:val="BodyText"/>
-        <w:spacing w:before="67"/>
-        <w:rPr>
-          <w:sz w:val="22"/>
-        </w:rPr>
-      </w:pPr>
-    </w:p>
-    <w:p>
-      <w:pPr>
-        <w:pStyle w:val="Heading1"/>
-        <w:ind w:left="0"/>
-        <w:rPr>
-          <w:u w:val="none"/>
-        </w:rPr>
-      </w:pPr>
-      <w:r>
+        <w:lastRenderedPageBreak/>
         <w:t>Professional</w:t>
       </w:r>
       <w:r>
@@ -2665,19 +1982,7 @@
         <w:rPr>
           <w:sz w:val="20"/>
         </w:rPr>
-        <w:t xml:space="preserve">A competitive scholarship program focused on AI </w:t>
-      </w:r>
-      <w:r>
-        <w:rPr>
-          <w:sz w:val="20"/>
-        </w:rPr>
-        <w:t>micro degrees</w:t>
-      </w:r>
-      <w:r>
-        <w:rPr>
-          <w:sz w:val="20"/>
-        </w:rPr>
-        <w:t xml:space="preserve">: </w:t>
+        <w:t xml:space="preserve">A competitive scholarship program focused on AI micro degrees: </w:t>
       </w:r>
       <w:r>
         <w:rPr>

</xml_diff>